<commit_message>
Creating a work in progress folder
</commit_message>
<xml_diff>
--- a/outline.docx
+++ b/outline.docx
@@ -109,22 +109,7 @@
         </w:numPr>
       </w:pPr>
       <w:r>
-        <w:t>Labs</w:t>
-      </w:r>
-      <w:r>
-        <w:t>: Tuesdays</w:t>
-      </w:r>
-      <w:r>
-        <w:t>/</w:t>
-      </w:r>
-      <w:r>
-        <w:t>Thursdays 16:30</w:t>
-      </w:r>
-      <w:r>
-        <w:t>-18:00 Johnson 1</w:t>
-      </w:r>
-      <w:r>
-        <w:t>1</w:t>
+        <w:t>Labs: Tuesdays/Thursdays 16:30-18:00 Johnson 11</w:t>
       </w:r>
       <w:r>
         <w:t>8</w:t>
@@ -172,31 +157,13 @@
         <w:t>s</w:t>
       </w:r>
       <w:r>
-        <w:t xml:space="preserve">e </w:t>
-      </w:r>
-      <w:r>
-        <w:t xml:space="preserve">will focus on </w:t>
-      </w:r>
-      <w:r>
-        <w:t xml:space="preserve">core </w:t>
-      </w:r>
-      <w:r>
-        <w:t xml:space="preserve">features </w:t>
-      </w:r>
-      <w:r>
-        <w:t xml:space="preserve">and concepts </w:t>
-      </w:r>
-      <w:r>
-        <w:t>of C#, object-oriented programming</w:t>
+        <w:t>e will focus on core features and concepts of C#, object-oriented programming</w:t>
       </w:r>
       <w:r>
         <w:t>, test-driven development,</w:t>
       </w:r>
       <w:r>
-        <w:t xml:space="preserve"> and</w:t>
-      </w:r>
-      <w:r>
-        <w:t xml:space="preserve"> functional programming, The second half of the course will focus on </w:t>
+        <w:t xml:space="preserve"> and functional programming, The second half of the course will focus on </w:t>
       </w:r>
       <w:r>
         <w:t xml:space="preserve">more </w:t>
@@ -208,10 +175,7 @@
         <w:t xml:space="preserve">programming </w:t>
       </w:r>
       <w:r>
-        <w:t xml:space="preserve">techniques, as well as principles, </w:t>
-      </w:r>
-      <w:r>
-        <w:t>practices</w:t>
+        <w:t>techniques, as well as principles, practices</w:t>
       </w:r>
       <w:r>
         <w:t xml:space="preserve">, </w:t>
@@ -234,10 +198,7 @@
     </w:p>
     <w:p>
       <w:r>
-        <w:t>The language of instruction will be C# 7.0 and the programming environment will be Visual Studio</w:t>
-      </w:r>
-      <w:r>
-        <w:t xml:space="preserve"> on Windows</w:t>
+        <w:t>The language of instruction will be C# 7.0 and the programming environment will be Visual Studio on Windows</w:t>
       </w:r>
       <w:r>
         <w:t>. T</w:t>
@@ -281,13 +242,7 @@
         <w:t>include</w:t>
       </w:r>
       <w:r>
-        <w:t xml:space="preserve"> </w:t>
-      </w:r>
-      <w:r>
-        <w:t xml:space="preserve">using the debugger, </w:t>
-      </w:r>
-      <w:r>
-        <w:t xml:space="preserve">release and debug builds, unit and integration testing, refactoring code, code reuse, using packages, code analysis, using Git and GitHub, and disassemblers.   </w:t>
+        <w:t xml:space="preserve"> using the debugger, release and debug builds, unit and integration testing, refactoring code, code reuse, using packages, code analysis, using Git and GitHub, and disassemblers.   </w:t>
       </w:r>
     </w:p>
     <w:p>
@@ -387,19 +342,7 @@
         </w:numPr>
       </w:pPr>
       <w:r>
-        <w:t>Unit Test</w:t>
-      </w:r>
-      <w:r>
-        <w:t>s</w:t>
-      </w:r>
-      <w:r>
-        <w:t xml:space="preserve"> and </w:t>
-      </w:r>
-      <w:r>
-        <w:t>Test-Driven</w:t>
-      </w:r>
-      <w:r>
-        <w:t xml:space="preserve"> Development </w:t>
+        <w:t xml:space="preserve">Unit Tests and Test-Driven Development </w:t>
       </w:r>
     </w:p>
     <w:p>
@@ -478,10 +421,7 @@
         </w:numPr>
       </w:pPr>
       <w:r>
-        <w:t>Software Architecture Principles and Patterns</w:t>
-      </w:r>
-      <w:r>
-        <w:t xml:space="preserve"> (e.g., SOLID, MVC, MVVM, etc.)</w:t>
+        <w:t>Software Architecture Principles and Patterns (e.g., SOLID, MVC, MVVM, etc.)</w:t>
       </w:r>
     </w:p>
     <w:p>
@@ -513,10 +453,7 @@
         <w:t xml:space="preserve">Class notes will reference official online source: </w:t>
       </w:r>
       <w:r>
-        <w:t>C# Language Reference</w:t>
-      </w:r>
-      <w:r>
-        <w:t xml:space="preserve"> Online</w:t>
+        <w:t>C# Language Reference Online</w:t>
       </w:r>
       <w:r>
         <w:t xml:space="preserve">: </w:t>
@@ -703,7 +640,7 @@
     </w:p>
     <w:p>
       <w:r>
-        <w:t xml:space="preserve">The midterm will only cover material that has been covered in class, and that can be found both in notes and that online in the official language reference documentation. The midterm will be closed book. </w:t>
+        <w:t xml:space="preserve">The midterm will only cover material that has been covered in class, and that can be found both in notes and online in the official language reference documentation. The midterm will be closed book. </w:t>
       </w:r>
     </w:p>
     <w:p>

</xml_diff>